<commit_message>
hth: revision on chapter 10
</commit_message>
<xml_diff>
--- a/story-hth/Chapter 10.docx
+++ b/story-hth/Chapter 10.docx
@@ -1102,6 +1102,28 @@
           <w:szCs w:val="22"/>
           <w:lang w:val="en-US"/>
         </w:rPr>
+        <w:t>They were one body.</w:t>
+      </w:r>
+    </w:p>
+    <w:p>
+      <w:pPr>
+        <w:pStyle w:val="NormaleWeb"/>
+        <w:rPr>
+          <w:rFonts w:ascii="Arial" w:hAnsi="Arial" w:cs="Arial"/>
+          <w:color w:val="222222"/>
+          <w:sz w:val="22"/>
+          <w:szCs w:val="22"/>
+          <w:lang w:val="en-US"/>
+        </w:rPr>
+      </w:pPr>
+      <w:r>
+        <w:rPr>
+          <w:rFonts w:ascii="Arial" w:hAnsi="Arial" w:cs="Arial"/>
+          <w:color w:val="222222"/>
+          <w:sz w:val="22"/>
+          <w:szCs w:val="22"/>
+          <w:lang w:val="en-US"/>
+        </w:rPr>
         <w:t>"I don't know how it happened, but thanks..." - The sandy-haired girl whispered - "...I totally needed this".</w:t>
       </w:r>
     </w:p>
@@ -1146,6 +1168,7 @@
           <w:szCs w:val="22"/>
           <w:lang w:val="en-US"/>
         </w:rPr>
+        <w:lastRenderedPageBreak/>
         <w:t>Snuggling near the desk, the blondie found almost immediately the object she was looking for, a laptop. Afraid that the light could wake the girl up, she brought the pc in the bathroom.</w:t>
       </w:r>
     </w:p>
@@ -1168,7 +1191,6 @@
           <w:szCs w:val="22"/>
           <w:lang w:val="en-US"/>
         </w:rPr>
-        <w:lastRenderedPageBreak/>
         <w:t xml:space="preserve">Just a few </w:t>
       </w:r>
       <w:r>

</xml_diff>